<commit_message>
Update Census Data Gathering and Prep.docx
</commit_message>
<xml_diff>
--- a/docs/Census Data Gathering and Prep.docx
+++ b/docs/Census Data Gathering and Prep.docx
@@ -33,13 +33,7 @@
     <w:p/>
     <w:p>
       <w:r>
-        <w:t xml:space="preserve">The census </w:t>
-      </w:r>
-      <w:r>
-        <w:t>estimates data were found through tables prepared on data.census.gov. Tables prepared by the Census Bureau are selected on the left side of the “View Tables” interface. The product is set to the “2018: ACS 5-Year Estimates Data Profiles”. “CUSTOMIZE TABLE”</w:t>
-      </w:r>
-      <w:r>
-        <w:t xml:space="preserve"> is then selected:</w:t>
+        <w:t>The census estimates data were found through tables prepared on data.census.gov. Tables prepared by the Census Bureau are selected on the left side of the “View Tables” interface. The product is set to the “2018: ACS 5-Year Estimates Data Profiles”. “CUSTOMIZE TABLE” is then selected:</w:t>
       </w:r>
     </w:p>
     <w:p/>
@@ -224,18 +218,7 @@
     <w:p/>
     <w:p>
       <w:r>
-        <w:t>The download button</w:t>
-      </w:r>
-      <w:r>
-        <w:t xml:space="preserve"> sends a request to the server that collects </w:t>
-      </w:r>
-      <w:proofErr w:type="gramStart"/>
-      <w:r>
-        <w:t>all of</w:t>
-      </w:r>
-      <w:proofErr w:type="gramEnd"/>
-      <w:r>
-        <w:t xml:space="preserve"> the selected data and packages it into a file for download:</w:t>
+        <w:t>The download button sends a request to the server that collects all of the selected data and packages it into a file for download:</w:t>
       </w:r>
     </w:p>
     <w:p/>
@@ -295,19 +278,13 @@
     <w:p/>
     <w:p>
       <w:r>
-        <w:t>The zip can then be downloaded,</w:t>
-      </w:r>
-      <w:r>
-        <w:t xml:space="preserve"> and the csv can be extracted for consumption.</w:t>
-      </w:r>
-    </w:p>
-    <w:p/>
-    <w:p>
-      <w:r>
-        <w:t xml:space="preserve">This selection process can be tedious if </w:t>
-      </w:r>
-      <w:r>
-        <w:t>multiple tables are required.</w:t>
+        <w:t>The zip can then be downloaded, and the csv can be extracted for consumption.</w:t>
+      </w:r>
+    </w:p>
+    <w:p/>
+    <w:p>
+      <w:r>
+        <w:t>This selection process can be tedious if multiple tables are required.</w:t>
       </w:r>
     </w:p>
     <w:p/>
@@ -322,19 +299,7 @@
           <w:rPr>
             <w:rStyle w:val="Hyperlink"/>
           </w:rPr>
-          <w:t>https://data.census.gov/cedsci/table?q=United%20States&amp;g=0400000US01.140000,02.140000,04.140000,05.140000,06.140000,08.140000,09.140000,10.140000,11.140000,12.140000,13.140000,15.</w:t>
-        </w:r>
-        <w:r>
-          <w:rPr>
-            <w:rStyle w:val="Hyperlink"/>
-          </w:rPr>
-          <w:t>140000,16.140000,17.140000,18.140000,19.140000,20.140000,21.140000,22.140000,23.140000,24.140000,25.140000,26.140000,27.140000,28.140000,29.140000,30.140000,31.140000,32.140000,33.140000,34.140000,35.140000,36.140000,37.140000,38.140000,39.140000,40.140000</w:t>
-        </w:r>
-        <w:r>
-          <w:rPr>
-            <w:rStyle w:val="Hyperlink"/>
-          </w:rPr>
-          <w:t>,41.140000,42.140000,44.140000,45.140000,46.140000,47.140000,48.140000,49.140000,50.140000,51.140000,53.140000,54.140000,55.140000,56.140000,72.140000&amp;tid=ACSST5Y2018.S1701&amp;hidePreview=true</w:t>
+          <w:t>https://data.census.gov/cedsci/table?q=United%20States&amp;g=0400000US01.140000,02.140000,04.140000,05.140000,06.140000,08.140000,09.140000,10.140000,11.140000,12.140000,13.140000,15.140000,16.140000,17.140000,18.140000,19.140000,20.140000,21.140000,22.140000,23.140000,24.140000,25.140000,26.140000,27.140000,28.140000,29.140000,30.140000,31.140000,32.140000,33.140000,34.140000,35.140000,36.140000,37.140000,38.140000,39.140000,40.140000,41.140000,42.140000,44.140000,45.140000,46.140000,47.140000,48.140000,49.140000,50.140000,51.140000,53.140000,54.140000,55.140000,56.140000,72.140000&amp;tid=ACSST5Y2018.S1701&amp;hidePreview=true</w:t>
         </w:r>
       </w:hyperlink>
     </w:p>
@@ -363,18 +328,7 @@
         <w:t>g</w:t>
       </w:r>
       <w:r>
-        <w:t xml:space="preserve">” parameter in the above URL is </w:t>
-      </w:r>
-      <w:r>
-        <w:t xml:space="preserve">sufficient to specify </w:t>
-      </w:r>
-      <w:proofErr w:type="gramStart"/>
-      <w:r>
-        <w:t>all of</w:t>
-      </w:r>
-      <w:proofErr w:type="gramEnd"/>
-      <w:r>
-        <w:t xml:space="preserve"> the census tract selections that were made manually in the first iteration. This can be leveraged to reduce time downloading data from additional tables.</w:t>
+        <w:t>” parameter in the above URL is sufficient to specify all of the census tract selections that were made manually in the first iteration. This can be leveraged to reduce time downloading data from additional tables.</w:t>
       </w:r>
     </w:p>
     <w:p>
@@ -387,7 +341,6 @@
       <w:r>
         <w:t>The table ID parameter “</w:t>
       </w:r>
-      <w:proofErr w:type="spellStart"/>
       <w:r>
         <w:rPr>
           <w:b/>
@@ -395,21 +348,14 @@
         </w:rPr>
         <w:t>tid</w:t>
       </w:r>
-      <w:proofErr w:type="spellEnd"/>
-      <w:r>
-        <w:t>” could also be leveraged to substitute the ID</w:t>
-      </w:r>
-      <w:r>
-        <w:t xml:space="preserve"> for the ID of other tables of interest.</w:t>
-      </w:r>
-    </w:p>
-    <w:p/>
-    <w:p>
-      <w:r>
-        <w:t>In total, eight Census tables were identified that contained data relevant to our project that contained potentially 1313 data fields for all census tracts that can be used for the clustering algorithm. Note that a</w:t>
-      </w:r>
-      <w:r>
-        <w:t>dditional data will be added via amenities data that are obtained separately.</w:t>
+      <w:r>
+        <w:t>” could also be leveraged to substitute the ID for the ID of other tables of interest.</w:t>
+      </w:r>
+    </w:p>
+    <w:p/>
+    <w:p>
+      <w:r>
+        <w:t>In total, eight Census tables were identified that contained data relevant to our project that contained potentially 1313 data fields for all census tracts that can be used for the clustering algorithm. Note that additional data will be added via amenities data that are obtained separately.</w:t>
       </w:r>
     </w:p>
     <w:p/>
@@ -454,7 +400,6 @@
                 <w:bCs/>
               </w:rPr>
             </w:pPr>
-            <w:proofErr w:type="spellStart"/>
             <w:r>
               <w:rPr>
                 <w:b/>
@@ -462,7 +407,6 @@
               </w:rPr>
               <w:t>tid</w:t>
             </w:r>
-            <w:proofErr w:type="spellEnd"/>
           </w:p>
         </w:tc>
         <w:tc>
@@ -582,10 +526,7 @@
               <w:pStyle w:val="TableContents"/>
             </w:pPr>
             <w:r>
-              <w:t>ACSST5Y2018.S</w:t>
-            </w:r>
-            <w:r>
-              <w:t>1101</w:t>
+              <w:t>ACSST5Y2018.S1101</w:t>
             </w:r>
           </w:p>
         </w:tc>
@@ -720,26 +661,7 @@
     <w:p/>
     <w:p>
       <w:r>
-        <w:t xml:space="preserve">One can use the above URL and replace the </w:t>
-      </w:r>
-      <w:proofErr w:type="spellStart"/>
-      <w:r>
-        <w:t>tid</w:t>
-      </w:r>
-      <w:proofErr w:type="spellEnd"/>
-      <w:r>
-        <w:t xml:space="preserve"> parameter with </w:t>
-      </w:r>
-      <w:r>
-        <w:t xml:space="preserve">these to download </w:t>
-      </w:r>
-      <w:proofErr w:type="gramStart"/>
-      <w:r>
-        <w:t>all of</w:t>
-      </w:r>
-      <w:proofErr w:type="gramEnd"/>
-      <w:r>
-        <w:t xml:space="preserve"> the same data.</w:t>
+        <w:t>One can use the above URL and replace the tid parameter with these to download all of the same data.</w:t>
       </w:r>
     </w:p>
     <w:p/>
@@ -750,47 +672,56 @@
     </w:p>
     <w:p/>
     <w:p>
-      <w:proofErr w:type="gramStart"/>
-      <w:r>
-        <w:t>All of</w:t>
-      </w:r>
-      <w:proofErr w:type="gramEnd"/>
-      <w:r>
-        <w:t xml:space="preserve"> the downloads are unzipped to their own folders. The code in the notebook </w:t>
-      </w:r>
-      <w:r>
-        <w:t>“01_process_data.census.gov_downloads__v</w:t>
-      </w:r>
-      <w:proofErr w:type="gramStart"/>
-      <w:r>
-        <w:t>3.ipynb</w:t>
-      </w:r>
-      <w:proofErr w:type="gramEnd"/>
-      <w:r>
-        <w:t>” is then used to read and process this data into a consumable format. Data fields were cleaned and converted to numeric where possible. Fields consisting of non-numeric information were dropped. Under certain</w:t>
-      </w:r>
-      <w:r>
-        <w:t xml:space="preserve"> conditions, for most of the columns, if they did not fall in the range [0, 100], the data were scaled to that range in preparation for the following feature selection steps. See the notebook for additional details.</w:t>
-      </w:r>
-    </w:p>
-    <w:p/>
-    <w:p>
-      <w:r>
-        <w:t>Tables that are output for the data.cen</w:t>
-      </w:r>
-      <w:r>
-        <w:t>sus.gov data are “2018_5yr_cendatagov_ESTIMATES_v3.pkl”, which contains the numeric census estimate response data, and “2018_5yr_cendatagov_ESTIMATES_DD_v3.pkl”, a data dictionary to map the column name codes to their descriptions. These are pickled pandas</w:t>
-      </w:r>
-      <w:r>
-        <w:t xml:space="preserve"> </w:t>
-      </w:r>
-      <w:proofErr w:type="spellStart"/>
-      <w:r>
-        <w:t>dataframes</w:t>
-      </w:r>
-      <w:proofErr w:type="spellEnd"/>
+      <w:r>
+        <w:t>All of the downloads are unzipped to their own folders. The code in the notebook “01_process_data.census.gov_downloads__v</w:t>
+      </w:r>
+      <w:r>
+        <w:t>4</w:t>
+      </w:r>
+      <w:r>
+        <w:t xml:space="preserve">.ipynb” is then used to read and process this data into a consumable format. Data fields were cleaned and converted to numeric where possible. Fields consisting </w:t>
+      </w:r>
+      <w:r>
+        <w:t xml:space="preserve">fully </w:t>
+      </w:r>
+      <w:r>
+        <w:t>of non-numeric information were dropped</w:t>
+      </w:r>
+      <w:r>
+        <w:t xml:space="preserve">. </w:t>
+      </w:r>
+      <w:r>
+        <w:t>See the notebook for additional details</w:t>
+      </w:r>
+      <w:r>
+        <w:t xml:space="preserve"> on the transformations that were performed</w:t>
+      </w:r>
       <w:r>
         <w:t>.</w:t>
+      </w:r>
+    </w:p>
+    <w:p/>
+    <w:p>
+      <w:r>
+        <w:t>Tables that are output for the data.census.gov data are “2018_5yr_cendatagov_ESTIMATES_v</w:t>
+      </w:r>
+      <w:r>
+        <w:t>4</w:t>
+      </w:r>
+      <w:r>
+        <w:t>.pkl”, which contains the numeric census estimate response data, and “2018_5yr_cendatagov_ESTIMATES_DD_v</w:t>
+      </w:r>
+      <w:r>
+        <w:t>4</w:t>
+      </w:r>
+      <w:r>
+        <w:t>.pkl”, a data dictionary to map the column name codes to their descriptions. These are pickled pandas dataframes.</w:t>
+      </w:r>
+    </w:p>
+    <w:p/>
+    <w:p>
+      <w:r>
+        <w:t>Version 4 selects a narrow range of fields than earlier versions that were found through feature selection of the earlier data. Essentially, columns that were very sparse or deemed too specific of a census category were considered to keep or drop. The columns in the v4 estimates table reflect the results of this selection.</w:t>
       </w:r>
     </w:p>
     <w:p/>
@@ -832,18 +763,7 @@
     <w:p/>
     <w:p>
       <w:r>
-        <w:t xml:space="preserve">The 2018 Census Gazetteer file contains geography data necessary for this project. It links each census tract </w:t>
-      </w:r>
-      <w:proofErr w:type="spellStart"/>
-      <w:r>
-        <w:t>geoID</w:t>
-      </w:r>
-      <w:proofErr w:type="spellEnd"/>
-      <w:r>
-        <w:t xml:space="preserve"> to the tracts center latitude and longitude as w</w:t>
-      </w:r>
-      <w:r>
-        <w:t>ell as estimates for area of land and water within each tract.</w:t>
+        <w:t>The 2018 Census Gazetteer file contains geography data necessary for this project. It links each census tract geoID to the tracts center latitude and longitude as well as estimates for area of land and water within each tract.</w:t>
       </w:r>
     </w:p>
     <w:p/>
@@ -877,26 +797,19 @@
     <w:p/>
     <w:p>
       <w:r>
-        <w:t xml:space="preserve">The Gazetteer data is prepared alongside the data.census.gov data in “01_process_data.census.gov_downloads__v3”. The prepared data is output to a pickle file (pandas </w:t>
-      </w:r>
-      <w:proofErr w:type="spellStart"/>
-      <w:r>
-        <w:t>dataframe</w:t>
-      </w:r>
-      <w:proofErr w:type="spellEnd"/>
-      <w:r>
-        <w:t>) named “2018_5yr_cendatagov_GAZ_v3.pkl”. This combined with the other Census tab</w:t>
-      </w:r>
-      <w:r>
-        <w:t xml:space="preserve">les were too large to store in </w:t>
-      </w:r>
-      <w:proofErr w:type="spellStart"/>
-      <w:r>
-        <w:t>Github</w:t>
-      </w:r>
-      <w:proofErr w:type="spellEnd"/>
-      <w:r>
-        <w:t xml:space="preserve"> and were distributed to the team via SharePoint storage in Microsoft Teams. This table can be reproduced as needed given the links and the script above.</w:t>
+        <w:t>The Gazetteer data is prepared alongside the data.census.gov data in “01_process_data.census.gov_downloads__v</w:t>
+      </w:r>
+      <w:r>
+        <w:t>4</w:t>
+      </w:r>
+      <w:r>
+        <w:t>”. The prepared data is output to a pickle file (pandas dataframe) named “2018_5yr_cendatagov_GAZ_v</w:t>
+      </w:r>
+      <w:r>
+        <w:t>4</w:t>
+      </w:r>
+      <w:r>
+        <w:t>.pkl”. This combined with the other Census tables were too large to store in Github and were distributed to the team via SharePoint storage in Microsoft Teams. This table can be reproduced as needed given the links and the script above.</w:t>
       </w:r>
     </w:p>
     <w:p/>
@@ -920,10 +833,8 @@
     <w:p/>
     <w:p>
       <w:r>
-        <w:t xml:space="preserve">The geometries (e.g. shape </w:t>
-      </w:r>
-      <w:r>
-        <w:t xml:space="preserve">files) for census tracts can be found at the following link: </w:t>
+        <w:lastRenderedPageBreak/>
+        <w:t xml:space="preserve">The geometries (e.g. shape files) for census tracts can be found at the following link: </w:t>
       </w:r>
       <w:hyperlink r:id="rId13">
         <w:r>
@@ -934,16 +845,12 @@
         </w:r>
       </w:hyperlink>
       <w:r>
-        <w:t>. Each folder at that lin</w:t>
-      </w:r>
-      <w:r>
-        <w:t>k represents a state, so all needed to be downloaded.</w:t>
-      </w:r>
-    </w:p>
-    <w:p/>
-    <w:p>
-      <w:r>
-        <w:lastRenderedPageBreak/>
+        <w:t>. Each folder at that link represents a state, so all needed to be downloaded.</w:t>
+      </w:r>
+    </w:p>
+    <w:p/>
+    <w:p>
+      <w:r>
         <w:t>To download all of these, the following command was used:</w:t>
       </w:r>
     </w:p>
@@ -951,79 +858,28 @@
       <w:pPr>
         <w:jc w:val="center"/>
       </w:pPr>
-      <w:proofErr w:type="spellStart"/>
-      <w:r>
-        <w:t>svn</w:t>
-      </w:r>
-      <w:proofErr w:type="spellEnd"/>
-      <w:r>
-        <w:t xml:space="preserve"> checkout </w:t>
+      <w:r>
+        <w:t xml:space="preserve">svn checkout </w:t>
       </w:r>
       <w:hyperlink r:id="rId14">
         <w:r>
           <w:rPr>
             <w:rStyle w:val="Hyperlink"/>
           </w:rPr>
-          <w:t>https://github.com/loganpowell/census-geo</w:t>
-        </w:r>
-        <w:r>
-          <w:rPr>
-            <w:rStyle w:val="Hyperlink"/>
-          </w:rPr>
-          <w:t>json/trunk/GeoJSON/500k/2018</w:t>
+          <w:t>https://github.com/loganpowell/census-geojson/trunk/GeoJSON/500k/2018</w:t>
         </w:r>
       </w:hyperlink>
     </w:p>
     <w:p/>
     <w:p>
       <w:r>
-        <w:t xml:space="preserve">These were prepared into a </w:t>
-      </w:r>
-      <w:proofErr w:type="spellStart"/>
-      <w:r>
-        <w:t>geoJSON</w:t>
-      </w:r>
-      <w:proofErr w:type="spellEnd"/>
-      <w:r>
-        <w:t xml:space="preserve"> format via code in the notebook “</w:t>
-      </w:r>
-      <w:proofErr w:type="spellStart"/>
-      <w:r>
-        <w:t>prepare_census_tract_</w:t>
-      </w:r>
-      <w:proofErr w:type="gramStart"/>
-      <w:r>
-        <w:t>geojson.ipynb</w:t>
-      </w:r>
-      <w:proofErr w:type="spellEnd"/>
-      <w:proofErr w:type="gramEnd"/>
-      <w:r>
-        <w:t>”.</w:t>
-      </w:r>
-    </w:p>
-    <w:p/>
-    <w:p>
-      <w:r>
-        <w:t xml:space="preserve">The output of this preparation is a single, </w:t>
-      </w:r>
-      <w:proofErr w:type="spellStart"/>
-      <w:r>
-        <w:t>gzip</w:t>
-      </w:r>
-      <w:proofErr w:type="spellEnd"/>
-      <w:r>
-        <w:t xml:space="preserve"> compressed, utf-8 encoded, </w:t>
-      </w:r>
-      <w:proofErr w:type="spellStart"/>
-      <w:r>
-        <w:t>geoJSON</w:t>
-      </w:r>
-      <w:proofErr w:type="spellEnd"/>
-      <w:r>
-        <w:t xml:space="preserve"> file “all_census_tract_shapes.json.g</w:t>
-      </w:r>
-      <w:r>
-        <w:t>z”.</w:t>
+        <w:t>These were prepared into a geoJSON format via code in the notebook “prepare_census_tract_geojson.ipynb”.</w:t>
+      </w:r>
+    </w:p>
+    <w:p/>
+    <w:p>
+      <w:r>
+        <w:t>The output of this preparation is a single, gzip compressed, utf-8 encoded, geoJSON file “all_census_tract_shapes.json.gz”.</w:t>
       </w:r>
     </w:p>
     <w:p/>
@@ -1796,7 +1652,6 @@
     <w:rPr>
       <w:color w:val="000080"/>
       <w:u w:val="single"/>
-      <w:lang/>
     </w:rPr>
   </w:style>
   <w:style w:type="character" w:styleId="FollowedHyperlink">
@@ -1804,7 +1659,6 @@
     <w:rPr>
       <w:color w:val="800000"/>
       <w:u w:val="single"/>
-      <w:lang/>
     </w:rPr>
   </w:style>
   <w:style w:type="character" w:customStyle="1" w:styleId="Bullets">

</xml_diff>

<commit_message>
update census data documentation
</commit_message>
<xml_diff>
--- a/docs/Census Data Gathering and Prep.docx
+++ b/docs/Census Data Gathering and Prep.docx
@@ -726,25 +726,14 @@
     </w:p>
     <w:p/>
     <w:p>
-      <w:pPr>
-        <w:rPr>
-          <w:highlight w:val="yellow"/>
-        </w:rPr>
-      </w:pPr>
-      <w:commentRangeStart w:id="0"/>
-      <w:r>
-        <w:rPr>
-          <w:highlight w:val="yellow"/>
-        </w:rPr>
-        <w:t>&lt;NEED DETAILS ON AMELIA/RIESLING data filtering/prep&gt;</w:t>
-      </w:r>
-      <w:commentRangeEnd w:id="0"/>
-      <w:r>
-        <w:rPr>
-          <w:rStyle w:val="CommentReference"/>
-          <w:rFonts w:cs="Mangal"/>
-        </w:rPr>
-        <w:commentReference w:id="0"/>
+      <w:r>
+        <w:t xml:space="preserve">Additional cleaning steps are highlighted in </w:t>
+      </w:r>
+      <w:r>
+        <w:t>Census_Data_Cleanup_Process.vsdx</w:t>
+      </w:r>
+      <w:r>
+        <w:t>.</w:t>
       </w:r>
     </w:p>
     <w:p/>
@@ -836,7 +825,7 @@
         <w:lastRenderedPageBreak/>
         <w:t xml:space="preserve">The geometries (e.g. shape files) for census tracts can be found at the following link: </w:t>
       </w:r>
-      <w:hyperlink r:id="rId13">
+      <w:hyperlink r:id="rId9">
         <w:r>
           <w:rPr>
             <w:rStyle w:val="Hyperlink"/>
@@ -861,7 +850,7 @@
       <w:r>
         <w:t xml:space="preserve">svn checkout </w:t>
       </w:r>
-      <w:hyperlink r:id="rId14">
+      <w:hyperlink r:id="rId10">
         <w:r>
           <w:rPr>
             <w:rStyle w:val="Hyperlink"/>
@@ -874,6 +863,12 @@
     <w:p>
       <w:r>
         <w:t>These were prepared into a geoJSON format via code in the notebook “prepare_census_tract_geojson.ipynb”.</w:t>
+      </w:r>
+    </w:p>
+    <w:p/>
+    <w:p>
+      <w:r>
+        <w:t>The raw data that were used in this notebook from that repo are provided in /raw_data/census_tract_geometries/2018/</w:t>
       </w:r>
     </w:p>
     <w:p/>
@@ -898,45 +893,6 @@
     </w:sectPr>
   </w:body>
 </w:document>
-</file>
-
-<file path=word/comments.xml><?xml version="1.0" encoding="utf-8"?>
-<w:comments xmlns:wpc="http://schemas.microsoft.com/office/word/2010/wordprocessingCanvas" xmlns:cx="http://schemas.microsoft.com/office/drawing/2014/chartex" xmlns:cx1="http://schemas.microsoft.com/office/drawing/2015/9/8/chartex" xmlns:cx2="http://schemas.microsoft.com/office/drawing/2015/10/21/chartex" xmlns:cx3="http://schemas.microsoft.com/office/drawing/2016/5/9/chartex" xmlns:cx4="http://schemas.microsoft.com/office/drawing/2016/5/10/chartex" xmlns:cx5="http://schemas.microsoft.com/office/drawing/2016/5/11/chartex" xmlns:cx6="http://schemas.microsoft.com/office/drawing/2016/5/12/chartex" xmlns:cx7="http://schemas.microsoft.com/office/drawing/2016/5/13/chartex" xmlns:cx8="http://schemas.microsoft.com/office/drawing/2016/5/14/chartex" xmlns:mc="http://schemas.openxmlformats.org/markup-compatibility/2006" xmlns:aink="http://schemas.microsoft.com/office/drawing/2016/ink" xmlns:am3d="http://schemas.microsoft.com/office/drawing/2017/model3d" xmlns:o="urn:schemas-microsoft-com:office:office" xmlns:r="http://schemas.openxmlformats.org/officeDocument/2006/relationships" xmlns:m="http://schemas.openxmlformats.org/officeDocument/2006/math" xmlns:v="urn:schemas-microsoft-com:vml" xmlns:wp14="http://schemas.microsoft.com/office/word/2010/wordprocessingDrawing" xmlns:wp="http://schemas.openxmlformats.org/drawingml/2006/wordprocessingDrawing" xmlns:w10="urn:schemas-microsoft-com:office:word" xmlns:w="http://schemas.openxmlformats.org/wordprocessingml/2006/main" xmlns:w14="http://schemas.microsoft.com/office/word/2010/wordml" xmlns:w15="http://schemas.microsoft.com/office/word/2012/wordml" xmlns:w16cex="http://schemas.microsoft.com/office/word/2018/wordml/cex" xmlns:w16cid="http://schemas.microsoft.com/office/word/2016/wordml/cid" xmlns:w16="http://schemas.microsoft.com/office/word/2018/wordml" xmlns:w16se="http://schemas.microsoft.com/office/word/2015/wordml/symex" xmlns:wpg="http://schemas.microsoft.com/office/word/2010/wordprocessingGroup" xmlns:wpi="http://schemas.microsoft.com/office/word/2010/wordprocessingInk" xmlns:wne="http://schemas.microsoft.com/office/word/2006/wordml" xmlns:wps="http://schemas.microsoft.com/office/word/2010/wordprocessingShape" mc:Ignorable="w14 w15 w16se w16cid w16 w16cex wp14">
-  <w:comment w:id="0" w:author="Janicki, Joseph J" w:date="2020-10-24T12:15:00Z" w:initials="JJJ">
-    <w:p>
-      <w:pPr>
-        <w:pStyle w:val="CommentText"/>
-      </w:pPr>
-      <w:r>
-        <w:rPr>
-          <w:rStyle w:val="CommentReference"/>
-        </w:rPr>
-        <w:annotationRef/>
-      </w:r>
-      <w:r>
-        <w:t>TODO</w:t>
-      </w:r>
-    </w:p>
-  </w:comment>
-</w:comments>
-</file>
-
-<file path=word/commentsExtended.xml><?xml version="1.0" encoding="utf-8"?>
-<w15:commentsEx xmlns:wpc="http://schemas.microsoft.com/office/word/2010/wordprocessingCanvas" xmlns:cx="http://schemas.microsoft.com/office/drawing/2014/chartex" xmlns:cx1="http://schemas.microsoft.com/office/drawing/2015/9/8/chartex" xmlns:cx2="http://schemas.microsoft.com/office/drawing/2015/10/21/chartex" xmlns:cx3="http://schemas.microsoft.com/office/drawing/2016/5/9/chartex" xmlns:cx4="http://schemas.microsoft.com/office/drawing/2016/5/10/chartex" xmlns:cx5="http://schemas.microsoft.com/office/drawing/2016/5/11/chartex" xmlns:cx6="http://schemas.microsoft.com/office/drawing/2016/5/12/chartex" xmlns:cx7="http://schemas.microsoft.com/office/drawing/2016/5/13/chartex" xmlns:cx8="http://schemas.microsoft.com/office/drawing/2016/5/14/chartex" xmlns:mc="http://schemas.openxmlformats.org/markup-compatibility/2006" xmlns:aink="http://schemas.microsoft.com/office/drawing/2016/ink" xmlns:am3d="http://schemas.microsoft.com/office/drawing/2017/model3d" xmlns:o="urn:schemas-microsoft-com:office:office" xmlns:r="http://schemas.openxmlformats.org/officeDocument/2006/relationships" xmlns:m="http://schemas.openxmlformats.org/officeDocument/2006/math" xmlns:v="urn:schemas-microsoft-com:vml" xmlns:wp14="http://schemas.microsoft.com/office/word/2010/wordprocessingDrawing" xmlns:wp="http://schemas.openxmlformats.org/drawingml/2006/wordprocessingDrawing" xmlns:w10="urn:schemas-microsoft-com:office:word" xmlns:w="http://schemas.openxmlformats.org/wordprocessingml/2006/main" xmlns:w14="http://schemas.microsoft.com/office/word/2010/wordml" xmlns:w15="http://schemas.microsoft.com/office/word/2012/wordml" xmlns:w16cex="http://schemas.microsoft.com/office/word/2018/wordml/cex" xmlns:w16cid="http://schemas.microsoft.com/office/word/2016/wordml/cid" xmlns:w16="http://schemas.microsoft.com/office/word/2018/wordml" xmlns:w16se="http://schemas.microsoft.com/office/word/2015/wordml/symex" xmlns:wpg="http://schemas.microsoft.com/office/word/2010/wordprocessingGroup" xmlns:wpi="http://schemas.microsoft.com/office/word/2010/wordprocessingInk" xmlns:wne="http://schemas.microsoft.com/office/word/2006/wordml" xmlns:wps="http://schemas.microsoft.com/office/word/2010/wordprocessingShape" mc:Ignorable="w14 w15 w16se w16cid w16 w16cex wp14">
-  <w15:commentEx w15:paraId="6C2479F4" w15:done="0"/>
-</w15:commentsEx>
-</file>
-
-<file path=word/commentsExtensible.xml><?xml version="1.0" encoding="utf-8"?>
-<w16cex:commentsExtensible xmlns:wpc="http://schemas.microsoft.com/office/word/2010/wordprocessingCanvas" xmlns:cx="http://schemas.microsoft.com/office/drawing/2014/chartex" xmlns:cx1="http://schemas.microsoft.com/office/drawing/2015/9/8/chartex" xmlns:cx2="http://schemas.microsoft.com/office/drawing/2015/10/21/chartex" xmlns:cx3="http://schemas.microsoft.com/office/drawing/2016/5/9/chartex" xmlns:cx4="http://schemas.microsoft.com/office/drawing/2016/5/10/chartex" xmlns:cx5="http://schemas.microsoft.com/office/drawing/2016/5/11/chartex" xmlns:cx6="http://schemas.microsoft.com/office/drawing/2016/5/12/chartex" xmlns:cx7="http://schemas.microsoft.com/office/drawing/2016/5/13/chartex" xmlns:cx8="http://schemas.microsoft.com/office/drawing/2016/5/14/chartex" xmlns:mc="http://schemas.openxmlformats.org/markup-compatibility/2006" xmlns:aink="http://schemas.microsoft.com/office/drawing/2016/ink" xmlns:am3d="http://schemas.microsoft.com/office/drawing/2017/model3d" xmlns:o="urn:schemas-microsoft-com:office:office" xmlns:r="http://schemas.openxmlformats.org/officeDocument/2006/relationships" xmlns:m="http://schemas.openxmlformats.org/officeDocument/2006/math" xmlns:v="urn:schemas-microsoft-com:vml" xmlns:wp14="http://schemas.microsoft.com/office/word/2010/wordprocessingDrawing" xmlns:wp="http://schemas.openxmlformats.org/drawingml/2006/wordprocessingDrawing" xmlns:w10="urn:schemas-microsoft-com:office:word" xmlns:w="http://schemas.openxmlformats.org/wordprocessingml/2006/main" xmlns:w14="http://schemas.microsoft.com/office/word/2010/wordml" xmlns:w15="http://schemas.microsoft.com/office/word/2012/wordml" xmlns:w16cex="http://schemas.microsoft.com/office/word/2018/wordml/cex" xmlns:w16cid="http://schemas.microsoft.com/office/word/2016/wordml/cid" xmlns:w16="http://schemas.microsoft.com/office/word/2018/wordml" xmlns:w16se="http://schemas.microsoft.com/office/word/2015/wordml/symex" xmlns:wpg="http://schemas.microsoft.com/office/word/2010/wordprocessingGroup" xmlns:wpi="http://schemas.microsoft.com/office/word/2010/wordprocessingInk" xmlns:wne="http://schemas.microsoft.com/office/word/2006/wordml" xmlns:wps="http://schemas.microsoft.com/office/word/2010/wordprocessingShape" mc:Ignorable="w14 w15 w16se w16cid w16 w16cex wp14">
-  <w16cex:commentExtensible w16cex:durableId="233E994B" w16cex:dateUtc="2020-10-24T16:15:00Z"/>
-</w16cex:commentsExtensible>
-</file>
-
-<file path=word/commentsIds.xml><?xml version="1.0" encoding="utf-8"?>
-<w16cid:commentsIds xmlns:wpc="http://schemas.microsoft.com/office/word/2010/wordprocessingCanvas" xmlns:cx="http://schemas.microsoft.com/office/drawing/2014/chartex" xmlns:cx1="http://schemas.microsoft.com/office/drawing/2015/9/8/chartex" xmlns:cx2="http://schemas.microsoft.com/office/drawing/2015/10/21/chartex" xmlns:cx3="http://schemas.microsoft.com/office/drawing/2016/5/9/chartex" xmlns:cx4="http://schemas.microsoft.com/office/drawing/2016/5/10/chartex" xmlns:cx5="http://schemas.microsoft.com/office/drawing/2016/5/11/chartex" xmlns:cx6="http://schemas.microsoft.com/office/drawing/2016/5/12/chartex" xmlns:cx7="http://schemas.microsoft.com/office/drawing/2016/5/13/chartex" xmlns:cx8="http://schemas.microsoft.com/office/drawing/2016/5/14/chartex" xmlns:mc="http://schemas.openxmlformats.org/markup-compatibility/2006" xmlns:aink="http://schemas.microsoft.com/office/drawing/2016/ink" xmlns:am3d="http://schemas.microsoft.com/office/drawing/2017/model3d" xmlns:o="urn:schemas-microsoft-com:office:office" xmlns:r="http://schemas.openxmlformats.org/officeDocument/2006/relationships" xmlns:m="http://schemas.openxmlformats.org/officeDocument/2006/math" xmlns:v="urn:schemas-microsoft-com:vml" xmlns:wp14="http://schemas.microsoft.com/office/word/2010/wordprocessingDrawing" xmlns:wp="http://schemas.openxmlformats.org/drawingml/2006/wordprocessingDrawing" xmlns:w10="urn:schemas-microsoft-com:office:word" xmlns:w="http://schemas.openxmlformats.org/wordprocessingml/2006/main" xmlns:w14="http://schemas.microsoft.com/office/word/2010/wordml" xmlns:w15="http://schemas.microsoft.com/office/word/2012/wordml" xmlns:w16cex="http://schemas.microsoft.com/office/word/2018/wordml/cex" xmlns:w16cid="http://schemas.microsoft.com/office/word/2016/wordml/cid" xmlns:w16="http://schemas.microsoft.com/office/word/2018/wordml" xmlns:w16se="http://schemas.microsoft.com/office/word/2015/wordml/symex" xmlns:wpg="http://schemas.microsoft.com/office/word/2010/wordprocessingGroup" xmlns:wpi="http://schemas.microsoft.com/office/word/2010/wordprocessingInk" xmlns:wne="http://schemas.microsoft.com/office/word/2006/wordml" xmlns:wps="http://schemas.microsoft.com/office/word/2010/wordprocessingShape" mc:Ignorable="w14 w15 w16se w16cid w16 w16cex wp14">
-  <w16cid:commentId w16cid:paraId="6C2479F4" w16cid:durableId="233E994B"/>
-</w16cid:commentsIds>
 </file>
 
 <file path=word/numbering.xml><?xml version="1.0" encoding="utf-8"?>
@@ -1210,14 +1166,6 @@
     <w:abstractNumId w:val="1"/>
   </w:num>
 </w:numbering>
-</file>
-
-<file path=word/people.xml><?xml version="1.0" encoding="utf-8"?>
-<w15:people xmlns:wpc="http://schemas.microsoft.com/office/word/2010/wordprocessingCanvas" xmlns:cx="http://schemas.microsoft.com/office/drawing/2014/chartex" xmlns:cx1="http://schemas.microsoft.com/office/drawing/2015/9/8/chartex" xmlns:cx2="http://schemas.microsoft.com/office/drawing/2015/10/21/chartex" xmlns:cx3="http://schemas.microsoft.com/office/drawing/2016/5/9/chartex" xmlns:cx4="http://schemas.microsoft.com/office/drawing/2016/5/10/chartex" xmlns:cx5="http://schemas.microsoft.com/office/drawing/2016/5/11/chartex" xmlns:cx6="http://schemas.microsoft.com/office/drawing/2016/5/12/chartex" xmlns:cx7="http://schemas.microsoft.com/office/drawing/2016/5/13/chartex" xmlns:cx8="http://schemas.microsoft.com/office/drawing/2016/5/14/chartex" xmlns:mc="http://schemas.openxmlformats.org/markup-compatibility/2006" xmlns:aink="http://schemas.microsoft.com/office/drawing/2016/ink" xmlns:am3d="http://schemas.microsoft.com/office/drawing/2017/model3d" xmlns:o="urn:schemas-microsoft-com:office:office" xmlns:r="http://schemas.openxmlformats.org/officeDocument/2006/relationships" xmlns:m="http://schemas.openxmlformats.org/officeDocument/2006/math" xmlns:v="urn:schemas-microsoft-com:vml" xmlns:wp14="http://schemas.microsoft.com/office/word/2010/wordprocessingDrawing" xmlns:wp="http://schemas.openxmlformats.org/drawingml/2006/wordprocessingDrawing" xmlns:w10="urn:schemas-microsoft-com:office:word" xmlns:w="http://schemas.openxmlformats.org/wordprocessingml/2006/main" xmlns:w14="http://schemas.microsoft.com/office/word/2010/wordml" xmlns:w15="http://schemas.microsoft.com/office/word/2012/wordml" xmlns:w16cex="http://schemas.microsoft.com/office/word/2018/wordml/cex" xmlns:w16cid="http://schemas.microsoft.com/office/word/2016/wordml/cid" xmlns:w16="http://schemas.microsoft.com/office/word/2018/wordml" xmlns:w16se="http://schemas.microsoft.com/office/word/2015/wordml/symex" xmlns:wpg="http://schemas.microsoft.com/office/word/2010/wordprocessingGroup" xmlns:wpi="http://schemas.microsoft.com/office/word/2010/wordprocessingInk" xmlns:wne="http://schemas.microsoft.com/office/word/2006/wordml" xmlns:wps="http://schemas.microsoft.com/office/word/2010/wordprocessingShape" mc:Ignorable="w14 w15 w16se w16cid w16 w16cex wp14">
-  <w15:person w15:author="Janicki, Joseph J">
-    <w15:presenceInfo w15:providerId="AD" w15:userId="S::jjanicki3@gatech.edu::cd08b363-c77a-4114-b895-2dbaff9d77f8"/>
-  </w15:person>
-</w15:people>
 </file>
 
 <file path=word/styles.xml><?xml version="1.0" encoding="utf-8"?>

</xml_diff>